<commit_message>
Describe Multinomial regression in 2 section file
</commit_message>
<xml_diff>
--- a/documentation/2 раздел.docx
+++ b/documentation/2 раздел.docx
@@ -1469,7 +1469,7 @@
           <w:rFonts w:eastAsiaTheme="minorEastAsia"/>
           <w:lang w:val="uk-UA"/>
         </w:rPr>
-        <w:t xml:space="preserve"> Цей вектор потім буде використовуватись для обчислення косинусу подібності між цим вектором запиту та кожним вектором</w:t>
+        <w:t xml:space="preserve"> Цей вектор буде використовуватись для обчислення косинусу подібності між цим вектором запиту та кожним вектором</w:t>
       </w:r>
       <w:r>
         <w:rPr>
@@ -1497,15 +1497,18 @@
       <w:r>
         <w:rPr>
           <w:rFonts w:eastAsiaTheme="minorEastAsia"/>
+          <w:lang w:val="uk-UA"/>
         </w:rPr>
         <w:t xml:space="preserve"> </w:t>
       </w:r>
-      <w:r>
-        <w:rPr>
-          <w:rFonts w:eastAsiaTheme="minorEastAsia" w:cs="Times New Roman"/>
-          <w:lang w:val="uk-UA"/>
-        </w:rPr>
-        <w:t xml:space="preserve">Далі для передбачення </w:t>
+      <w:bookmarkStart w:id="1" w:name="GRU"/>
+      <w:bookmarkEnd w:id="1"/>
+      <w:r>
+        <w:rPr>
+          <w:rFonts w:eastAsiaTheme="minorEastAsia" w:cs="Times New Roman"/>
+          <w:lang w:val="uk-UA"/>
+        </w:rPr>
+        <w:t xml:space="preserve">Для передбачення </w:t>
       </w:r>
       <w:r>
         <w:rPr>
@@ -1540,21 +1543,14 @@
           <w:rFonts w:eastAsiaTheme="minorEastAsia" w:cs="Times New Roman"/>
           <w:lang w:val="uk-UA"/>
         </w:rPr>
-        <w:t>буд</w:t>
-      </w:r>
-      <w:r>
-        <w:rPr>
-          <w:rFonts w:eastAsiaTheme="minorEastAsia" w:cs="Times New Roman"/>
-          <w:lang w:val="uk-UA"/>
-        </w:rPr>
-        <w:t>уть</w:t>
-      </w:r>
-      <w:r>
-        <w:rPr>
-          <w:rFonts w:eastAsiaTheme="minorEastAsia" w:cs="Times New Roman"/>
-          <w:lang w:val="uk-UA"/>
-        </w:rPr>
-        <w:t xml:space="preserve"> використовуватися</w:t>
+        <w:t>використову</w:t>
+      </w:r>
+      <w:r>
+        <w:rPr>
+          <w:rFonts w:eastAsiaTheme="minorEastAsia" w:cs="Times New Roman"/>
+          <w:lang w:val="uk-UA"/>
+        </w:rPr>
+        <w:t>ються</w:t>
       </w:r>
       <w:r>
         <w:rPr>
@@ -1594,6 +1590,7 @@
       <w:r>
         <w:rPr>
           <w:rFonts w:eastAsiaTheme="minorEastAsia" w:cs="Times New Roman"/>
+          <w:lang w:val="uk-UA"/>
         </w:rPr>
         <w:t xml:space="preserve"> </w:t>
       </w:r>
@@ -1607,6 +1604,7 @@
       <w:r>
         <w:rPr>
           <w:rFonts w:eastAsiaTheme="minorEastAsia" w:cs="Times New Roman"/>
+          <w:lang w:val="uk-UA"/>
         </w:rPr>
         <w:t xml:space="preserve"> </w:t>
       </w:r>
@@ -1620,30 +1618,35 @@
       <w:r>
         <w:rPr>
           <w:rFonts w:eastAsiaTheme="minorEastAsia" w:cs="Times New Roman"/>
+          <w:lang w:val="uk-UA"/>
         </w:rPr>
         <w:t>)</w:t>
       </w:r>
       <w:r>
         <w:rPr>
           <w:rFonts w:eastAsiaTheme="minorEastAsia" w:cs="Times New Roman"/>
+          <w:lang w:val="uk-UA"/>
         </w:rPr>
         <w:t xml:space="preserve"> </w:t>
       </w:r>
       <w:r>
         <w:rPr>
           <w:rFonts w:eastAsiaTheme="minorEastAsia" w:cs="Times New Roman"/>
+          <w:lang w:val="uk-UA"/>
         </w:rPr>
         <w:t>[</w:t>
       </w:r>
       <w:r>
         <w:rPr>
           <w:rFonts w:eastAsiaTheme="minorEastAsia" w:cs="Times New Roman"/>
+          <w:lang w:val="uk-UA"/>
         </w:rPr>
         <w:t>6</w:t>
       </w:r>
       <w:r>
         <w:rPr>
           <w:rFonts w:eastAsiaTheme="minorEastAsia" w:cs="Times New Roman"/>
+          <w:lang w:val="uk-UA"/>
         </w:rPr>
         <w:t>]</w:t>
       </w:r>
@@ -1657,6 +1660,7 @@
       <w:r>
         <w:rPr>
           <w:rFonts w:eastAsiaTheme="minorEastAsia" w:cs="Times New Roman"/>
+          <w:lang w:val="uk-UA"/>
         </w:rPr>
         <w:t xml:space="preserve"> </w:t>
       </w:r>
@@ -2117,64 +2121,28 @@
         <w:rPr>
           <w:rFonts w:eastAsiaTheme="minorEastAsia" w:cs="Times New Roman"/>
         </w:rPr>
-        <w:t>матричного виразу по параметрам</w:t>
-      </w:r>
-      <w:r>
-        <w:rPr>
-          <w:rFonts w:eastAsiaTheme="minorEastAsia" w:cs="Times New Roman"/>
-        </w:rPr>
-        <w:t xml:space="preserve"> </w:t>
+        <w:t xml:space="preserve">матричного </w:t>
+      </w:r>
+      <w:proofErr w:type="spellStart"/>
+      <w:r>
+        <w:rPr>
+          <w:rFonts w:eastAsiaTheme="minorEastAsia" w:cs="Times New Roman"/>
+        </w:rPr>
+        <w:t>виразу</w:t>
+      </w:r>
+      <w:proofErr w:type="spellEnd"/>
+      <w:r>
+        <w:rPr>
+          <w:rFonts w:eastAsiaTheme="minorEastAsia" w:cs="Times New Roman"/>
+        </w:rPr>
+        <w:t xml:space="preserve"> по параметрам</w:t>
       </w:r>
       <w:r>
         <w:rPr>
           <w:rFonts w:eastAsiaTheme="minorEastAsia" w:cs="Times New Roman"/>
           <w:vanish/>
         </w:rPr>
-        <w:t>W</w:t>
-      </w:r>
-      <w:r>
-        <w:rPr>
-          <w:rFonts w:eastAsiaTheme="minorEastAsia" w:cs="Times New Roman"/>
-        </w:rPr>
-        <w:t>,</w:t>
-      </w:r>
-      <w:r>
-        <w:rPr>
-          <w:rFonts w:eastAsiaTheme="minorEastAsia" w:cs="Times New Roman"/>
-        </w:rPr>
-        <w:t xml:space="preserve"> </w:t>
-      </w:r>
-      <w:r>
-        <w:rPr>
-          <w:rFonts w:eastAsiaTheme="minorEastAsia" w:cs="Times New Roman"/>
-          <w:vanish/>
-        </w:rPr>
-        <w:t>U</w:t>
-      </w:r>
-      <w:r>
-        <w:rPr>
-          <w:rFonts w:eastAsiaTheme="minorEastAsia" w:cs="Times New Roman"/>
-        </w:rPr>
-        <w:t xml:space="preserve"> </w:t>
-      </w:r>
-      <w:r>
-        <w:rPr>
-          <w:rFonts w:eastAsiaTheme="minorEastAsia" w:cs="Times New Roman"/>
-        </w:rPr>
-        <w:t>та</w:t>
-      </w:r>
-      <w:r>
-        <w:rPr>
-          <w:rFonts w:eastAsiaTheme="minorEastAsia" w:cs="Times New Roman"/>
-        </w:rPr>
-        <w:t xml:space="preserve"> </w:t>
-      </w:r>
-      <w:r>
-        <w:rPr>
-          <w:rFonts w:eastAsiaTheme="minorEastAsia" w:cs="Times New Roman"/>
-          <w:vanish/>
-        </w:rPr>
-        <w:t>b</w:t>
+        <w:t>Wb</w:t>
       </w:r>
       <w:r>
         <w:rPr>
@@ -2284,14 +2252,7 @@
         <w:rPr>
           <w:rFonts w:eastAsiaTheme="minorEastAsia" w:cs="Times New Roman"/>
         </w:rPr>
-        <w:t xml:space="preserve">набір </w:t>
-      </w:r>
-      <w:r>
-        <w:rPr>
-          <w:rFonts w:eastAsiaTheme="minorEastAsia" w:cs="Times New Roman"/>
-        </w:rPr>
-        <w:lastRenderedPageBreak/>
-        <w:t>«вентилів» (</w:t>
+        <w:t>набір «вентилів» (</w:t>
       </w:r>
       <w:r>
         <w:rPr>
@@ -2306,7 +2267,14 @@
         <w:rPr>
           <w:rFonts w:eastAsiaTheme="minorEastAsia" w:cs="Times New Roman"/>
         </w:rPr>
-        <w:t>), які «пропускають» або старе, або нове значення. Далі обчислюється вектор виходу</w:t>
+        <w:t xml:space="preserve">), які «пропускають» </w:t>
+      </w:r>
+      <w:r>
+        <w:rPr>
+          <w:rFonts w:eastAsiaTheme="minorEastAsia" w:cs="Times New Roman"/>
+        </w:rPr>
+        <w:lastRenderedPageBreak/>
+        <w:t>або старе, або нове значення. Далі обчислюється вектор виходу</w:t>
       </w:r>
       <w:r>
         <w:rPr>
@@ -4569,9 +4537,9 @@
     <w:p>
       <w:pPr>
         <w:ind w:firstLine="708"/>
-        <w:jc w:val="left"/>
-        <w:rPr>
-          <w:rFonts w:eastAsiaTheme="minorEastAsia"/>
+        <w:rPr>
+          <w:rFonts w:eastAsiaTheme="minorEastAsia"/>
+          <w:lang w:val="uk-UA"/>
         </w:rPr>
       </w:pPr>
       <w:r>
@@ -4638,6 +4606,238 @@
           <w:lang w:val="uk-UA"/>
         </w:rPr>
         <w:t xml:space="preserve"> </w:t>
+      </w:r>
+      <w:r>
+        <w:rPr>
+          <w:rFonts w:cs="Times New Roman"/>
+          <w:color w:val="000000"/>
+          <w:szCs w:val="28"/>
+          <w:lang w:val="uk-UA"/>
+        </w:rPr>
+        <w:t xml:space="preserve">У статистиці </w:t>
+      </w:r>
+      <w:proofErr w:type="spellStart"/>
+      <w:r>
+        <w:rPr>
+          <w:rFonts w:cs="Times New Roman"/>
+          <w:color w:val="000000"/>
+          <w:szCs w:val="28"/>
+          <w:lang w:val="uk-UA"/>
+        </w:rPr>
+        <w:t>мультиноміальна</w:t>
+      </w:r>
+      <w:proofErr w:type="spellEnd"/>
+      <w:r>
+        <w:rPr>
+          <w:rFonts w:cs="Times New Roman"/>
+          <w:color w:val="000000"/>
+          <w:szCs w:val="28"/>
+          <w:lang w:val="uk-UA"/>
+        </w:rPr>
+        <w:t xml:space="preserve"> логістична регресія — це метод класифікації, який узагальнює логістичну регресію на </w:t>
+      </w:r>
+      <w:proofErr w:type="spellStart"/>
+      <w:r>
+        <w:rPr>
+          <w:rFonts w:cs="Times New Roman"/>
+          <w:color w:val="000000"/>
+          <w:szCs w:val="28"/>
+          <w:lang w:val="uk-UA"/>
+        </w:rPr>
+        <w:t>багатокласові</w:t>
+      </w:r>
+      <w:proofErr w:type="spellEnd"/>
+      <w:r>
+        <w:rPr>
+          <w:rFonts w:cs="Times New Roman"/>
+          <w:color w:val="000000"/>
+          <w:szCs w:val="28"/>
+          <w:lang w:val="uk-UA"/>
+        </w:rPr>
+        <w:t xml:space="preserve"> проблеми, тобто з більш ніж двома можливими дискретними результатами.</w:t>
+      </w:r>
+      <w:r>
+        <w:rPr>
+          <w:rFonts w:cs="Times New Roman"/>
+          <w:color w:val="000000"/>
+          <w:szCs w:val="28"/>
+          <w:lang w:val="uk-UA"/>
+        </w:rPr>
+        <w:t xml:space="preserve"> </w:t>
+      </w:r>
+      <w:proofErr w:type="spellStart"/>
+      <w:r>
+        <w:rPr>
+          <w:rFonts w:cs="Times New Roman"/>
+          <w:color w:val="000000"/>
+          <w:szCs w:val="28"/>
+          <w:lang w:val="uk-UA"/>
+        </w:rPr>
+        <w:t>Мультиноміальна</w:t>
+      </w:r>
+      <w:proofErr w:type="spellEnd"/>
+      <w:r>
+        <w:rPr>
+          <w:rFonts w:cs="Times New Roman"/>
+          <w:color w:val="000000"/>
+          <w:szCs w:val="28"/>
+          <w:lang w:val="uk-UA"/>
+        </w:rPr>
+        <w:t xml:space="preserve"> логістична регресія використовується, коли відповідна залежна змінна є номінальною (еквівалентно категоричною, що означає, що вона потрапляє в будь-яку з набору категорій, які не можуть бути впорядковані будь-яким значущим чином) і для якої існує більше двох категорій.</w:t>
+      </w:r>
+      <w:r>
+        <w:rPr>
+          <w:rFonts w:cs="Times New Roman"/>
+          <w:color w:val="000000"/>
+          <w:szCs w:val="28"/>
+        </w:rPr>
+        <w:t xml:space="preserve"> </w:t>
+      </w:r>
+      <w:r>
+        <w:rPr>
+          <w:rFonts w:cs="Times New Roman"/>
+          <w:color w:val="000000"/>
+          <w:szCs w:val="28"/>
+          <w:lang w:val="uk-UA"/>
+        </w:rPr>
+        <w:t xml:space="preserve">Для нашої задачі номінальні значення це теги, які містить та чи інша стаття. Як приклад: одна стаття може містити теги </w:t>
+      </w:r>
+      <w:r>
+        <w:rPr>
+          <w:rFonts w:cs="Times New Roman"/>
+          <w:color w:val="000000"/>
+          <w:szCs w:val="28"/>
+          <w:lang w:val="en-US"/>
+        </w:rPr>
+        <w:t>python</w:t>
+      </w:r>
+      <w:r>
+        <w:rPr>
+          <w:rFonts w:cs="Times New Roman"/>
+          <w:color w:val="000000"/>
+          <w:szCs w:val="28"/>
+          <w:lang w:val="uk-UA"/>
+        </w:rPr>
+        <w:t xml:space="preserve">, </w:t>
+      </w:r>
+      <w:proofErr w:type="spellStart"/>
+      <w:r>
+        <w:rPr>
+          <w:rFonts w:cs="Times New Roman"/>
+          <w:color w:val="000000"/>
+          <w:szCs w:val="28"/>
+          <w:lang w:val="en-US"/>
+        </w:rPr>
+        <w:t>django</w:t>
+      </w:r>
+      <w:proofErr w:type="spellEnd"/>
+      <w:r>
+        <w:rPr>
+          <w:rFonts w:cs="Times New Roman"/>
+          <w:color w:val="000000"/>
+          <w:szCs w:val="28"/>
+          <w:lang w:val="uk-UA"/>
+        </w:rPr>
+        <w:t xml:space="preserve">, </w:t>
+      </w:r>
+      <w:r>
+        <w:rPr>
+          <w:rFonts w:cs="Times New Roman"/>
+          <w:color w:val="000000"/>
+          <w:szCs w:val="28"/>
+          <w:lang w:val="en-US"/>
+        </w:rPr>
+        <w:t>web</w:t>
+      </w:r>
+      <w:r>
+        <w:rPr>
+          <w:rFonts w:cs="Times New Roman"/>
+          <w:color w:val="000000"/>
+          <w:szCs w:val="28"/>
+          <w:lang w:val="uk-UA"/>
+        </w:rPr>
+        <w:t xml:space="preserve">, а інша може містити теги </w:t>
+      </w:r>
+      <w:r>
+        <w:rPr>
+          <w:rFonts w:cs="Times New Roman"/>
+          <w:color w:val="000000"/>
+          <w:szCs w:val="28"/>
+          <w:lang w:val="en-US"/>
+        </w:rPr>
+        <w:t>c</w:t>
+      </w:r>
+      <w:r>
+        <w:rPr>
+          <w:rFonts w:cs="Times New Roman"/>
+          <w:color w:val="000000"/>
+          <w:szCs w:val="28"/>
+          <w:lang w:val="uk-UA"/>
+        </w:rPr>
+        <w:t>#, .</w:t>
+      </w:r>
+      <w:r>
+        <w:rPr>
+          <w:rFonts w:cs="Times New Roman"/>
+          <w:color w:val="000000"/>
+          <w:szCs w:val="28"/>
+          <w:lang w:val="en-US"/>
+        </w:rPr>
+        <w:t>net</w:t>
+      </w:r>
+      <w:r>
+        <w:rPr>
+          <w:rFonts w:cs="Times New Roman"/>
+          <w:color w:val="000000"/>
+          <w:szCs w:val="28"/>
+          <w:lang w:val="uk-UA"/>
+        </w:rPr>
+        <w:t xml:space="preserve">, </w:t>
+      </w:r>
+      <w:r>
+        <w:rPr>
+          <w:rFonts w:cs="Times New Roman"/>
+          <w:color w:val="000000"/>
+          <w:szCs w:val="28"/>
+          <w:lang w:val="en-US"/>
+        </w:rPr>
+        <w:t>string</w:t>
+      </w:r>
+      <w:r>
+        <w:rPr>
+          <w:rFonts w:cs="Times New Roman"/>
+          <w:color w:val="000000"/>
+          <w:szCs w:val="28"/>
+          <w:lang w:val="uk-UA"/>
+        </w:rPr>
+        <w:t xml:space="preserve">. </w:t>
+      </w:r>
+      <w:r>
+        <w:rPr>
+          <w:rFonts w:cs="Times New Roman"/>
+          <w:color w:val="000000"/>
+          <w:szCs w:val="28"/>
+          <w:lang w:val="uk-UA"/>
+        </w:rPr>
+        <w:t>Ми не можемо заздалегідь знати, які значення тегів буде мі</w:t>
+      </w:r>
+      <w:r>
+        <w:rPr>
+          <w:rFonts w:cs="Times New Roman"/>
+          <w:color w:val="000000"/>
+          <w:szCs w:val="28"/>
+          <w:lang w:val="uk-UA"/>
+        </w:rPr>
+        <w:t>с</w:t>
+      </w:r>
+      <w:r>
+        <w:rPr>
+          <w:rFonts w:cs="Times New Roman"/>
+          <w:color w:val="000000"/>
+          <w:szCs w:val="28"/>
+          <w:lang w:val="uk-UA"/>
+        </w:rPr>
+        <w:t xml:space="preserve">тити вхідний у модель елемент. </w:t>
       </w:r>
     </w:p>
     <w:sectPr>

</xml_diff>